<commit_message>
Started conversation with KTW
</commit_message>
<xml_diff>
--- a/project-2/предложение за коледна реформа.docx
+++ b/project-2/предложение за коледна реформа.docx
@@ -1321,8 +1321,16 @@
               <w:spacing w:after="160" w:line="259" w:lineRule="auto"/>
               <w:rPr>
                 <w:rFonts w:ascii="Calibri" w:eastAsia="Calibri" w:hAnsi="Calibri" w:cs="Calibri"/>
-              </w:rPr>
-            </w:pPr>
+                <w:lang w:val="en-US"/>
+              </w:rPr>
+            </w:pPr>
+            <w:r>
+              <w:rPr>
+                <w:rFonts w:ascii="Calibri" w:eastAsia="Calibri" w:hAnsi="Calibri" w:cs="Calibri"/>
+                <w:lang w:val="en-US"/>
+              </w:rPr>
+              <w:t>KILL THE WORLD</w:t>
+            </w:r>
           </w:p>
         </w:tc>
         <w:tc>
@@ -1344,6 +1352,12 @@
                 <w:rFonts w:ascii="Calibri" w:eastAsia="Calibri" w:hAnsi="Calibri" w:cs="Calibri"/>
               </w:rPr>
             </w:pPr>
+            <w:r>
+              <w:rPr>
+                <w:rFonts w:ascii="Calibri" w:eastAsia="Calibri" w:hAnsi="Calibri" w:cs="Calibri"/>
+              </w:rPr>
+              <w:t>21.10.2021 / 15:27</w:t>
+            </w:r>
           </w:p>
         </w:tc>
       </w:tr>

</xml_diff>